<commit_message>
create buttom stack navigator
</commit_message>
<xml_diff>
--- a/assets/READ INFO.docx
+++ b/assets/READ INFO.docx
@@ -34,7 +34,7 @@
           <w:szCs w:val="24"/>
           <w:u w:val="single"/>
         </w:rPr>
-        <w:t>Assets And Font In React Native With React-Native-Asset</w:t>
+        <w:t>ASSETS AND FONT IN REACT NATIVE WITH REACT-NATIVE-ASSET</w:t>
       </w:r>
     </w:p>
     <w:p>
@@ -1761,7 +1761,30 @@
           <w:szCs w:val="15"/>
           <w:lang w:val="id-ID" w:eastAsia="id-ID"/>
         </w:rPr>
-        <w:t>'PlayfairDisplay-Regular'</w:t>
+        <w:t>'</w:t>
+      </w:r>
+      <w:r>
+        <w:t xml:space="preserve"> </w:t>
+      </w:r>
+      <w:r>
+        <w:rPr>
+          <w:rFonts w:ascii="Fira Code" w:eastAsia="Times New Roman" w:hAnsi="Fira Code" w:cs="Fira Code"/>
+          <w:color w:val="49E9A6"/>
+          <w:sz w:val="15"/>
+          <w:szCs w:val="15"/>
+          <w:lang w:val="id-ID" w:eastAsia="id-ID"/>
+        </w:rPr>
+        <w:t>Roboto-Regular</w:t>
+      </w:r>
+      <w:r>
+        <w:rPr>
+          <w:rFonts w:ascii="Fira Code" w:eastAsia="Times New Roman" w:hAnsi="Fira Code" w:cs="Fira Code"/>
+          <w:color w:val="49E9A6"/>
+          <w:sz w:val="15"/>
+          <w:szCs w:val="15"/>
+          <w:lang w:val="id-ID" w:eastAsia="id-ID"/>
+        </w:rPr>
+        <w:t>'</w:t>
       </w:r>
       <w:r>
         <w:rPr>
@@ -1872,6 +1895,89 @@
         </w:rPr>
         <w:t>Now you can use its Text in components</w:t>
       </w:r>
+    </w:p>
+    <w:p>
+      <w:pPr>
+        <w:spacing w:after="0"/>
+      </w:pPr>
+    </w:p>
+    <w:p>
+      <w:pPr>
+        <w:spacing w:after="0"/>
+      </w:pPr>
+    </w:p>
+    <w:p>
+      <w:pPr>
+        <w:spacing w:after="0"/>
+        <w:rPr>
+          <w:b/>
+          <w:bCs/>
+          <w:sz w:val="24"/>
+          <w:szCs w:val="24"/>
+          <w:u w:val="single"/>
+        </w:rPr>
+      </w:pPr>
+      <w:r>
+        <w:rPr>
+          <w:b/>
+          <w:bCs/>
+          <w:sz w:val="24"/>
+          <w:szCs w:val="24"/>
+          <w:u w:val="single"/>
+        </w:rPr>
+        <w:t>REACT-NATIVE-VECTOR-ICONS</w:t>
+      </w:r>
+    </w:p>
+    <w:p>
+      <w:pPr>
+        <w:spacing w:after="0"/>
+      </w:pPr>
+    </w:p>
+    <w:p>
+      <w:pPr>
+        <w:spacing w:after="0"/>
+      </w:pPr>
+      <w:r>
+        <w:t>- y</w:t>
+      </w:r>
+      <w:r>
+        <w:t>arn add</w:t>
+      </w:r>
+      <w:r>
+        <w:t xml:space="preserve"> react-native-vector-icons</w:t>
+      </w:r>
+    </w:p>
+    <w:p>
+      <w:pPr>
+        <w:spacing w:after="0"/>
+      </w:pPr>
+      <w:r>
+        <w:t xml:space="preserve">- </w:t>
+      </w:r>
+      <w:r>
+        <w:t>import MaterialCommunityIcons from 'react-native-vector-icons/MaterialCommunityIcons';</w:t>
+      </w:r>
+    </w:p>
+    <w:p>
+      <w:pPr>
+        <w:spacing w:after="0"/>
+      </w:pPr>
+      <w:r>
+        <w:t xml:space="preserve">  </w:t>
+      </w:r>
+    </w:p>
+    <w:p>
+      <w:pPr>
+        <w:spacing w:after="0"/>
+      </w:pPr>
+      <w:r>
+        <w:t>&lt;MaterialCommunityIcons name="home" color={'#0ec960'} size={30} /&gt;</w:t>
+      </w:r>
+    </w:p>
+    <w:p>
+      <w:pPr>
+        <w:spacing w:after="0"/>
+      </w:pPr>
     </w:p>
     <w:p>
       <w:pPr>

</xml_diff>